<commit_message>
Add block-scheme to documentation
</commit_message>
<xml_diff>
--- a/Documentation and presentation/Documentation.docx
+++ b/Documentation and presentation/Documentation.docx
@@ -43,6 +43,7 @@
       </w:pPr>
       <w:r>
         <w:rPr>
+          <w:noProof/>
           <w:sz w:val="28"/>
           <w:szCs w:val="24"/>
         </w:rPr>
@@ -144,6 +145,12 @@
     </w:p>
     <w:sdt>
       <w:sdtPr>
+        <w:rPr>
+          <w:rFonts w:asciiTheme="minorHAnsi" w:eastAsiaTheme="minorHAnsi" w:hAnsiTheme="minorHAnsi" w:cstheme="minorBidi"/>
+          <w:color w:val="595959" w:themeColor="text1" w:themeTint="A6"/>
+          <w:sz w:val="22"/>
+          <w:szCs w:val="22"/>
+        </w:rPr>
         <w:id w:val="1769115646"/>
         <w:docPartObj>
           <w:docPartGallery w:val="Table of Contents"/>
@@ -152,13 +159,9 @@
       </w:sdtPr>
       <w:sdtEndPr>
         <w:rPr>
-          <w:rFonts w:asciiTheme="minorHAnsi" w:eastAsiaTheme="minorHAnsi" w:hAnsiTheme="minorHAnsi" w:cstheme="minorBidi"/>
           <w:b/>
           <w:bCs/>
           <w:noProof/>
-          <w:color w:val="595959" w:themeColor="text1" w:themeTint="A6"/>
-          <w:sz w:val="22"/>
-          <w:szCs w:val="22"/>
         </w:rPr>
       </w:sdtEndPr>
       <w:sdtContent>
@@ -185,6 +188,7 @@
               <w:tab w:val="right" w:leader="dot" w:pos="8630"/>
             </w:tabs>
             <w:rPr>
+              <w:caps/>
               <w:noProof/>
               <w:sz w:val="36"/>
               <w:szCs w:val="36"/>
@@ -192,6 +196,7 @@
           </w:pPr>
           <w:r>
             <w:rPr>
+              <w:caps/>
               <w:sz w:val="36"/>
               <w:szCs w:val="36"/>
             </w:rPr>
@@ -199,6 +204,7 @@
           </w:r>
           <w:r>
             <w:rPr>
+              <w:caps/>
               <w:sz w:val="36"/>
               <w:szCs w:val="36"/>
             </w:rPr>
@@ -206,6 +212,7 @@
           </w:r>
           <w:r>
             <w:rPr>
+              <w:caps/>
               <w:sz w:val="36"/>
               <w:szCs w:val="36"/>
             </w:rPr>
@@ -215,6 +222,7 @@
             <w:r>
               <w:rPr>
                 <w:rStyle w:val="Hyperlink"/>
+                <w:caps/>
                 <w:noProof/>
                 <w:sz w:val="36"/>
                 <w:szCs w:val="36"/>
@@ -223,6 +231,7 @@
             </w:r>
             <w:r>
               <w:rPr>
+                <w:caps/>
                 <w:noProof/>
                 <w:webHidden/>
                 <w:sz w:val="36"/>
@@ -232,6 +241,7 @@
             </w:r>
             <w:r>
               <w:rPr>
+                <w:caps/>
                 <w:noProof/>
                 <w:webHidden/>
                 <w:sz w:val="36"/>
@@ -241,6 +251,7 @@
             </w:r>
             <w:r>
               <w:rPr>
+                <w:caps/>
                 <w:noProof/>
                 <w:webHidden/>
                 <w:sz w:val="36"/>
@@ -250,6 +261,7 @@
             </w:r>
             <w:r>
               <w:rPr>
+                <w:caps/>
                 <w:noProof/>
                 <w:webHidden/>
                 <w:sz w:val="36"/>
@@ -258,6 +270,7 @@
             </w:r>
             <w:r>
               <w:rPr>
+                <w:caps/>
                 <w:noProof/>
                 <w:webHidden/>
                 <w:sz w:val="36"/>
@@ -267,6 +280,7 @@
             </w:r>
             <w:r>
               <w:rPr>
+                <w:caps/>
                 <w:noProof/>
                 <w:webHidden/>
                 <w:sz w:val="36"/>
@@ -276,6 +290,7 @@
             </w:r>
             <w:r>
               <w:rPr>
+                <w:caps/>
                 <w:noProof/>
                 <w:webHidden/>
                 <w:sz w:val="36"/>
@@ -292,6 +307,7 @@
               <w:tab w:val="right" w:leader="dot" w:pos="8630"/>
             </w:tabs>
             <w:rPr>
+              <w:caps/>
               <w:noProof/>
               <w:sz w:val="36"/>
               <w:szCs w:val="36"/>
@@ -301,6 +317,7 @@
             <w:r>
               <w:rPr>
                 <w:rStyle w:val="Hyperlink"/>
+                <w:caps/>
                 <w:noProof/>
                 <w:sz w:val="36"/>
                 <w:szCs w:val="36"/>
@@ -309,6 +326,7 @@
             </w:r>
             <w:r>
               <w:rPr>
+                <w:caps/>
                 <w:noProof/>
                 <w:webHidden/>
                 <w:sz w:val="36"/>
@@ -318,6 +336,7 @@
             </w:r>
             <w:r>
               <w:rPr>
+                <w:caps/>
                 <w:noProof/>
                 <w:webHidden/>
                 <w:sz w:val="36"/>
@@ -327,6 +346,7 @@
             </w:r>
             <w:r>
               <w:rPr>
+                <w:caps/>
                 <w:noProof/>
                 <w:webHidden/>
                 <w:sz w:val="36"/>
@@ -336,6 +356,7 @@
             </w:r>
             <w:r>
               <w:rPr>
+                <w:caps/>
                 <w:noProof/>
                 <w:webHidden/>
                 <w:sz w:val="36"/>
@@ -344,6 +365,7 @@
             </w:r>
             <w:r>
               <w:rPr>
+                <w:caps/>
                 <w:noProof/>
                 <w:webHidden/>
                 <w:sz w:val="36"/>
@@ -353,6 +375,7 @@
             </w:r>
             <w:r>
               <w:rPr>
+                <w:caps/>
                 <w:noProof/>
                 <w:webHidden/>
                 <w:sz w:val="36"/>
@@ -362,6 +385,7 @@
             </w:r>
             <w:r>
               <w:rPr>
+                <w:caps/>
                 <w:noProof/>
                 <w:webHidden/>
                 <w:sz w:val="36"/>
@@ -378,6 +402,7 @@
               <w:tab w:val="right" w:leader="dot" w:pos="8630"/>
             </w:tabs>
             <w:rPr>
+              <w:caps/>
               <w:noProof/>
               <w:sz w:val="36"/>
               <w:szCs w:val="36"/>
@@ -387,6 +412,7 @@
             <w:r>
               <w:rPr>
                 <w:rStyle w:val="Hyperlink"/>
+                <w:caps/>
                 <w:noProof/>
                 <w:sz w:val="36"/>
                 <w:szCs w:val="36"/>
@@ -395,6 +421,7 @@
             </w:r>
             <w:r>
               <w:rPr>
+                <w:caps/>
                 <w:noProof/>
                 <w:webHidden/>
                 <w:sz w:val="36"/>
@@ -404,6 +431,7 @@
             </w:r>
             <w:r>
               <w:rPr>
+                <w:caps/>
                 <w:noProof/>
                 <w:webHidden/>
                 <w:sz w:val="36"/>
@@ -413,6 +441,7 @@
             </w:r>
             <w:r>
               <w:rPr>
+                <w:caps/>
                 <w:noProof/>
                 <w:webHidden/>
                 <w:sz w:val="36"/>
@@ -422,6 +451,7 @@
             </w:r>
             <w:r>
               <w:rPr>
+                <w:caps/>
                 <w:noProof/>
                 <w:webHidden/>
                 <w:sz w:val="36"/>
@@ -430,6 +460,7 @@
             </w:r>
             <w:r>
               <w:rPr>
+                <w:caps/>
                 <w:noProof/>
                 <w:webHidden/>
                 <w:sz w:val="36"/>
@@ -439,6 +470,7 @@
             </w:r>
             <w:r>
               <w:rPr>
+                <w:caps/>
                 <w:noProof/>
                 <w:webHidden/>
                 <w:sz w:val="36"/>
@@ -448,6 +480,7 @@
             </w:r>
             <w:r>
               <w:rPr>
+                <w:caps/>
                 <w:noProof/>
                 <w:webHidden/>
                 <w:sz w:val="36"/>
@@ -464,80 +497,89 @@
               <w:tab w:val="right" w:leader="dot" w:pos="8630"/>
             </w:tabs>
             <w:rPr>
+              <w:caps/>
               <w:noProof/>
-              <w:sz w:val="36"/>
-              <w:szCs w:val="36"/>
+              <w:sz w:val="32"/>
+              <w:szCs w:val="32"/>
             </w:rPr>
           </w:pPr>
           <w:hyperlink w:anchor="_Toc87113151" w:history="1">
             <w:r>
               <w:rPr>
                 <w:rStyle w:val="Hyperlink"/>
-                <w:noProof/>
-                <w:sz w:val="36"/>
-                <w:szCs w:val="36"/>
+                <w:caps/>
+                <w:noProof/>
+                <w:sz w:val="32"/>
+                <w:szCs w:val="32"/>
               </w:rPr>
               <w:t>3.1 STAGES OF REALIZATION</w:t>
             </w:r>
             <w:r>
               <w:rPr>
+                <w:caps/>
                 <w:noProof/>
                 <w:webHidden/>
-                <w:sz w:val="36"/>
-                <w:szCs w:val="36"/>
+                <w:sz w:val="32"/>
+                <w:szCs w:val="32"/>
               </w:rPr>
               <w:tab/>
             </w:r>
             <w:r>
               <w:rPr>
+                <w:caps/>
                 <w:noProof/>
                 <w:webHidden/>
-                <w:sz w:val="36"/>
-                <w:szCs w:val="36"/>
+                <w:sz w:val="32"/>
+                <w:szCs w:val="32"/>
               </w:rPr>
               <w:fldChar w:fldCharType="begin"/>
             </w:r>
             <w:r>
               <w:rPr>
+                <w:caps/>
                 <w:noProof/>
                 <w:webHidden/>
-                <w:sz w:val="36"/>
-                <w:szCs w:val="36"/>
+                <w:sz w:val="32"/>
+                <w:szCs w:val="32"/>
               </w:rPr>
               <w:instrText xml:space="preserve"> PAGEREF _Toc87113151 \h </w:instrText>
             </w:r>
             <w:r>
               <w:rPr>
+                <w:caps/>
                 <w:noProof/>
                 <w:webHidden/>
-                <w:sz w:val="36"/>
-                <w:szCs w:val="36"/>
-              </w:rPr>
-            </w:r>
-            <w:r>
-              <w:rPr>
+                <w:sz w:val="32"/>
+                <w:szCs w:val="32"/>
+              </w:rPr>
+            </w:r>
+            <w:r>
+              <w:rPr>
+                <w:caps/>
                 <w:noProof/>
                 <w:webHidden/>
-                <w:sz w:val="36"/>
-                <w:szCs w:val="36"/>
+                <w:sz w:val="32"/>
+                <w:szCs w:val="32"/>
               </w:rPr>
               <w:fldChar w:fldCharType="separate"/>
             </w:r>
             <w:r>
               <w:rPr>
+                <w:caps/>
                 <w:noProof/>
                 <w:webHidden/>
-                <w:sz w:val="36"/>
-                <w:szCs w:val="36"/>
+                <w:sz w:val="32"/>
+                <w:szCs w:val="32"/>
               </w:rPr>
               <w:t>2</w:t>
             </w:r>
             <w:r>
               <w:rPr>
+                <w:caps/>
                 <w:noProof/>
                 <w:webHidden/>
-                <w:sz w:val="36"/>
-                <w:szCs w:val="36"/>
+                <w:sz w:val="32"/>
+                <w:szCs w:val="32"/>
               </w:rPr>
               <w:fldChar w:fldCharType="end"/>
             </w:r>
@@ -550,80 +592,89 @@
               <w:tab w:val="right" w:leader="dot" w:pos="8630"/>
             </w:tabs>
             <w:rPr>
+              <w:caps/>
               <w:noProof/>
-              <w:sz w:val="36"/>
-              <w:szCs w:val="36"/>
+              <w:sz w:val="32"/>
+              <w:szCs w:val="32"/>
             </w:rPr>
           </w:pPr>
           <w:hyperlink w:anchor="_Toc87113152" w:history="1">
             <w:r>
               <w:rPr>
                 <w:rStyle w:val="Hyperlink"/>
-                <w:noProof/>
-                <w:sz w:val="36"/>
-                <w:szCs w:val="36"/>
+                <w:caps/>
+                <w:noProof/>
+                <w:sz w:val="32"/>
+                <w:szCs w:val="32"/>
               </w:rPr>
               <w:t>3.2 DIFFICULTIES</w:t>
             </w:r>
             <w:r>
               <w:rPr>
+                <w:caps/>
                 <w:noProof/>
                 <w:webHidden/>
-                <w:sz w:val="36"/>
-                <w:szCs w:val="36"/>
+                <w:sz w:val="32"/>
+                <w:szCs w:val="32"/>
               </w:rPr>
               <w:tab/>
             </w:r>
             <w:r>
               <w:rPr>
+                <w:caps/>
                 <w:noProof/>
                 <w:webHidden/>
-                <w:sz w:val="36"/>
-                <w:szCs w:val="36"/>
+                <w:sz w:val="32"/>
+                <w:szCs w:val="32"/>
               </w:rPr>
               <w:fldChar w:fldCharType="begin"/>
             </w:r>
             <w:r>
               <w:rPr>
+                <w:caps/>
                 <w:noProof/>
                 <w:webHidden/>
-                <w:sz w:val="36"/>
-                <w:szCs w:val="36"/>
+                <w:sz w:val="32"/>
+                <w:szCs w:val="32"/>
               </w:rPr>
               <w:instrText xml:space="preserve"> PAGEREF _Toc87113152 \h </w:instrText>
             </w:r>
             <w:r>
               <w:rPr>
+                <w:caps/>
                 <w:noProof/>
                 <w:webHidden/>
-                <w:sz w:val="36"/>
-                <w:szCs w:val="36"/>
-              </w:rPr>
-            </w:r>
-            <w:r>
-              <w:rPr>
+                <w:sz w:val="32"/>
+                <w:szCs w:val="32"/>
+              </w:rPr>
+            </w:r>
+            <w:r>
+              <w:rPr>
+                <w:caps/>
                 <w:noProof/>
                 <w:webHidden/>
-                <w:sz w:val="36"/>
-                <w:szCs w:val="36"/>
+                <w:sz w:val="32"/>
+                <w:szCs w:val="32"/>
               </w:rPr>
               <w:fldChar w:fldCharType="separate"/>
             </w:r>
             <w:r>
               <w:rPr>
+                <w:caps/>
                 <w:noProof/>
                 <w:webHidden/>
-                <w:sz w:val="36"/>
-                <w:szCs w:val="36"/>
+                <w:sz w:val="32"/>
+                <w:szCs w:val="32"/>
               </w:rPr>
               <w:t>2</w:t>
             </w:r>
             <w:r>
               <w:rPr>
+                <w:caps/>
                 <w:noProof/>
                 <w:webHidden/>
-                <w:sz w:val="36"/>
-                <w:szCs w:val="36"/>
+                <w:sz w:val="32"/>
+                <w:szCs w:val="32"/>
               </w:rPr>
               <w:fldChar w:fldCharType="end"/>
             </w:r>
@@ -636,80 +687,89 @@
               <w:tab w:val="right" w:leader="dot" w:pos="8630"/>
             </w:tabs>
             <w:rPr>
+              <w:caps/>
               <w:noProof/>
-              <w:sz w:val="36"/>
-              <w:szCs w:val="36"/>
+              <w:sz w:val="32"/>
+              <w:szCs w:val="32"/>
             </w:rPr>
           </w:pPr>
           <w:hyperlink w:anchor="_Toc87113153" w:history="1">
             <w:r>
               <w:rPr>
                 <w:rStyle w:val="Hyperlink"/>
-                <w:noProof/>
-                <w:sz w:val="36"/>
-                <w:szCs w:val="36"/>
+                <w:caps/>
+                <w:noProof/>
+                <w:sz w:val="32"/>
+                <w:szCs w:val="32"/>
               </w:rPr>
               <w:t>3.3 Game description</w:t>
             </w:r>
             <w:r>
               <w:rPr>
+                <w:caps/>
                 <w:noProof/>
                 <w:webHidden/>
-                <w:sz w:val="36"/>
-                <w:szCs w:val="36"/>
+                <w:sz w:val="32"/>
+                <w:szCs w:val="32"/>
               </w:rPr>
               <w:tab/>
             </w:r>
             <w:r>
               <w:rPr>
+                <w:caps/>
                 <w:noProof/>
                 <w:webHidden/>
-                <w:sz w:val="36"/>
-                <w:szCs w:val="36"/>
+                <w:sz w:val="32"/>
+                <w:szCs w:val="32"/>
               </w:rPr>
               <w:fldChar w:fldCharType="begin"/>
             </w:r>
             <w:r>
               <w:rPr>
+                <w:caps/>
                 <w:noProof/>
                 <w:webHidden/>
-                <w:sz w:val="36"/>
-                <w:szCs w:val="36"/>
+                <w:sz w:val="32"/>
+                <w:szCs w:val="32"/>
               </w:rPr>
               <w:instrText xml:space="preserve"> PAGEREF _Toc87113153 \h </w:instrText>
             </w:r>
             <w:r>
               <w:rPr>
+                <w:caps/>
                 <w:noProof/>
                 <w:webHidden/>
-                <w:sz w:val="36"/>
-                <w:szCs w:val="36"/>
-              </w:rPr>
-            </w:r>
-            <w:r>
-              <w:rPr>
+                <w:sz w:val="32"/>
+                <w:szCs w:val="32"/>
+              </w:rPr>
+            </w:r>
+            <w:r>
+              <w:rPr>
+                <w:caps/>
                 <w:noProof/>
                 <w:webHidden/>
-                <w:sz w:val="36"/>
-                <w:szCs w:val="36"/>
+                <w:sz w:val="32"/>
+                <w:szCs w:val="32"/>
               </w:rPr>
               <w:fldChar w:fldCharType="separate"/>
             </w:r>
             <w:r>
               <w:rPr>
+                <w:caps/>
                 <w:noProof/>
                 <w:webHidden/>
-                <w:sz w:val="36"/>
-                <w:szCs w:val="36"/>
+                <w:sz w:val="32"/>
+                <w:szCs w:val="32"/>
               </w:rPr>
               <w:t>2</w:t>
             </w:r>
             <w:r>
               <w:rPr>
+                <w:caps/>
                 <w:noProof/>
                 <w:webHidden/>
-                <w:sz w:val="36"/>
-                <w:szCs w:val="36"/>
+                <w:sz w:val="32"/>
+                <w:szCs w:val="32"/>
               </w:rPr>
               <w:fldChar w:fldCharType="end"/>
             </w:r>
@@ -722,6 +782,7 @@
               <w:tab w:val="right" w:leader="dot" w:pos="8630"/>
             </w:tabs>
             <w:rPr>
+              <w:caps/>
               <w:noProof/>
               <w:sz w:val="36"/>
               <w:szCs w:val="36"/>
@@ -731,6 +792,7 @@
             <w:r>
               <w:rPr>
                 <w:rStyle w:val="Hyperlink"/>
+                <w:caps/>
                 <w:noProof/>
                 <w:sz w:val="36"/>
                 <w:szCs w:val="36"/>
@@ -739,6 +801,7 @@
             </w:r>
             <w:r>
               <w:rPr>
+                <w:caps/>
                 <w:noProof/>
                 <w:webHidden/>
                 <w:sz w:val="36"/>
@@ -748,6 +811,7 @@
             </w:r>
             <w:r>
               <w:rPr>
+                <w:caps/>
                 <w:noProof/>
                 <w:webHidden/>
                 <w:sz w:val="36"/>
@@ -757,6 +821,7 @@
             </w:r>
             <w:r>
               <w:rPr>
+                <w:caps/>
                 <w:noProof/>
                 <w:webHidden/>
                 <w:sz w:val="36"/>
@@ -766,6 +831,7 @@
             </w:r>
             <w:r>
               <w:rPr>
+                <w:caps/>
                 <w:noProof/>
                 <w:webHidden/>
                 <w:sz w:val="36"/>
@@ -774,6 +840,7 @@
             </w:r>
             <w:r>
               <w:rPr>
+                <w:caps/>
                 <w:noProof/>
                 <w:webHidden/>
                 <w:sz w:val="36"/>
@@ -783,6 +850,7 @@
             </w:r>
             <w:r>
               <w:rPr>
+                <w:caps/>
                 <w:noProof/>
                 <w:webHidden/>
                 <w:sz w:val="36"/>
@@ -792,6 +860,7 @@
             </w:r>
             <w:r>
               <w:rPr>
+                <w:caps/>
                 <w:noProof/>
                 <w:webHidden/>
                 <w:sz w:val="36"/>
@@ -808,6 +877,7 @@
               <w:tab w:val="right" w:leader="dot" w:pos="8630"/>
             </w:tabs>
             <w:rPr>
+              <w:caps/>
               <w:noProof/>
               <w:sz w:val="36"/>
               <w:szCs w:val="36"/>
@@ -817,6 +887,7 @@
             <w:r>
               <w:rPr>
                 <w:rStyle w:val="Hyperlink"/>
+                <w:caps/>
                 <w:noProof/>
                 <w:sz w:val="36"/>
                 <w:szCs w:val="36"/>
@@ -825,6 +896,7 @@
             </w:r>
             <w:r>
               <w:rPr>
+                <w:caps/>
                 <w:noProof/>
                 <w:webHidden/>
                 <w:sz w:val="36"/>
@@ -834,6 +906,7 @@
             </w:r>
             <w:r>
               <w:rPr>
+                <w:caps/>
                 <w:noProof/>
                 <w:webHidden/>
                 <w:sz w:val="36"/>
@@ -843,6 +916,7 @@
             </w:r>
             <w:r>
               <w:rPr>
+                <w:caps/>
                 <w:noProof/>
                 <w:webHidden/>
                 <w:sz w:val="36"/>
@@ -852,6 +926,7 @@
             </w:r>
             <w:r>
               <w:rPr>
+                <w:caps/>
                 <w:noProof/>
                 <w:webHidden/>
                 <w:sz w:val="36"/>
@@ -860,6 +935,7 @@
             </w:r>
             <w:r>
               <w:rPr>
+                <w:caps/>
                 <w:noProof/>
                 <w:webHidden/>
                 <w:sz w:val="36"/>
@@ -869,6 +945,7 @@
             </w:r>
             <w:r>
               <w:rPr>
+                <w:caps/>
                 <w:noProof/>
                 <w:webHidden/>
                 <w:sz w:val="36"/>
@@ -878,6 +955,7 @@
             </w:r>
             <w:r>
               <w:rPr>
+                <w:caps/>
                 <w:noProof/>
                 <w:webHidden/>
                 <w:sz w:val="36"/>
@@ -894,6 +972,7 @@
               <w:tab w:val="right" w:leader="dot" w:pos="8630"/>
             </w:tabs>
             <w:rPr>
+              <w:caps/>
               <w:noProof/>
               <w:sz w:val="36"/>
               <w:szCs w:val="36"/>
@@ -903,6 +982,7 @@
             <w:r>
               <w:rPr>
                 <w:rStyle w:val="Hyperlink"/>
+                <w:caps/>
                 <w:noProof/>
                 <w:sz w:val="36"/>
                 <w:szCs w:val="36"/>
@@ -911,6 +991,7 @@
             </w:r>
             <w:r>
               <w:rPr>
+                <w:caps/>
                 <w:noProof/>
                 <w:webHidden/>
                 <w:sz w:val="36"/>
@@ -920,6 +1001,7 @@
             </w:r>
             <w:r>
               <w:rPr>
+                <w:caps/>
                 <w:noProof/>
                 <w:webHidden/>
                 <w:sz w:val="36"/>
@@ -929,6 +1011,7 @@
             </w:r>
             <w:r>
               <w:rPr>
+                <w:caps/>
                 <w:noProof/>
                 <w:webHidden/>
                 <w:sz w:val="36"/>
@@ -938,6 +1021,7 @@
             </w:r>
             <w:r>
               <w:rPr>
+                <w:caps/>
                 <w:noProof/>
                 <w:webHidden/>
                 <w:sz w:val="36"/>
@@ -946,6 +1030,7 @@
             </w:r>
             <w:r>
               <w:rPr>
+                <w:caps/>
                 <w:noProof/>
                 <w:webHidden/>
                 <w:sz w:val="36"/>
@@ -955,6 +1040,7 @@
             </w:r>
             <w:r>
               <w:rPr>
+                <w:caps/>
                 <w:noProof/>
                 <w:webHidden/>
                 <w:sz w:val="36"/>
@@ -964,6 +1050,7 @@
             </w:r>
             <w:r>
               <w:rPr>
+                <w:caps/>
                 <w:noProof/>
                 <w:webHidden/>
                 <w:sz w:val="36"/>
@@ -978,6 +1065,7 @@
             <w:rPr>
               <w:b/>
               <w:bCs/>
+              <w:caps/>
               <w:noProof/>
               <w:sz w:val="36"/>
               <w:szCs w:val="36"/>
@@ -1088,7 +1176,13 @@
         <w:t xml:space="preserve">1. </w:t>
       </w:r>
       <w:r>
-        <w:t>Project descroption</w:t>
+        <w:t>Project descr</w:t>
+      </w:r>
+      <w:r>
+        <w:t>i</w:t>
+      </w:r>
+      <w:r>
+        <w:t>ption</w:t>
       </w:r>
       <w:bookmarkEnd w:id="5"/>
     </w:p>
@@ -1107,7 +1201,23 @@
           <w:sz w:val="24"/>
           <w:szCs w:val="24"/>
         </w:rPr>
-        <w:t>Our task was to make a game using the language C++. The game had to be made using dynamic memmory. The game had to contain a maze which the player had to escape from using the arrow keys.</w:t>
+        <w:t xml:space="preserve">Our task was to make a game using the language C++. The game had to be made using dynamic </w:t>
+      </w:r>
+      <w:r>
+        <w:rPr>
+          <w:rFonts w:asciiTheme="majorHAnsi" w:hAnsiTheme="majorHAnsi"/>
+          <w:sz w:val="24"/>
+          <w:szCs w:val="24"/>
+        </w:rPr>
+        <w:t>memory</w:t>
+      </w:r>
+      <w:r>
+        <w:rPr>
+          <w:rFonts w:asciiTheme="majorHAnsi" w:hAnsiTheme="majorHAnsi"/>
+          <w:sz w:val="24"/>
+          <w:szCs w:val="24"/>
+        </w:rPr>
+        <w:t>. The game had to contain a maze which the player had to escape from using the arrow keys.</w:t>
       </w:r>
     </w:p>
     <w:p>
@@ -1148,7 +1258,59 @@
           <w:sz w:val="24"/>
           <w:szCs w:val="24"/>
         </w:rPr>
-        <w:t>Niq Runcheva 10A - Front-end Developer - NSRuncheva19@codingburgas.bg</w:t>
+        <w:t>Ni</w:t>
+      </w:r>
+      <w:r>
+        <w:rPr>
+          <w:sz w:val="24"/>
+          <w:szCs w:val="24"/>
+        </w:rPr>
+        <w:t>ya</w:t>
+      </w:r>
+      <w:r>
+        <w:rPr>
+          <w:sz w:val="24"/>
+          <w:szCs w:val="24"/>
+        </w:rPr>
+        <w:t xml:space="preserve"> Runcheva 10A - Front-end Developer - NSRuncheva19@codingburgas.bg</w:t>
+      </w:r>
+    </w:p>
+    <w:p>
+      <w:pPr>
+        <w:pStyle w:val="ListParagraph"/>
+        <w:numPr>
+          <w:ilvl w:val="0"/>
+          <w:numId w:val="21"/>
+        </w:numPr>
+        <w:rPr>
+          <w:sz w:val="24"/>
+          <w:szCs w:val="24"/>
+          <w:lang w:val="de-DE"/>
+        </w:rPr>
+      </w:pPr>
+      <w:r>
+        <w:rPr>
+          <w:sz w:val="24"/>
+          <w:szCs w:val="24"/>
+          <w:lang w:val="de-DE"/>
+        </w:rPr>
+        <w:t>L</w:t>
+      </w:r>
+      <w:r>
+        <w:rPr>
+          <w:sz w:val="24"/>
+          <w:szCs w:val="24"/>
+          <w:lang w:val="de-DE"/>
+        </w:rPr>
+        <w:t>y</w:t>
+      </w:r>
+      <w:r>
+        <w:rPr>
+          <w:sz w:val="24"/>
+          <w:szCs w:val="24"/>
+          <w:lang w:val="de-DE"/>
+        </w:rPr>
+        <w:t>ubomir Bozukov 10B - QA - LVBozukov19@codingburgas.bg</w:t>
       </w:r>
     </w:p>
     <w:p>
@@ -1168,7 +1330,7 @@
           <w:sz w:val="24"/>
           <w:szCs w:val="24"/>
         </w:rPr>
-        <w:t>Lubomir Bozukov 10B - QA - LVBozukov19@codingburgas.bg</w:t>
+        <w:t>Tereza Opanska 10V - Back-end Developer - TNOpanska19@codingburgas.bg</w:t>
       </w:r>
     </w:p>
     <w:p>
@@ -1188,26 +1350,6 @@
           <w:sz w:val="24"/>
           <w:szCs w:val="24"/>
         </w:rPr>
-        <w:t>Tereza Opanska 10V - Back-end Developer - TNOpanska19@codingburgas.bg</w:t>
-      </w:r>
-    </w:p>
-    <w:p>
-      <w:pPr>
-        <w:pStyle w:val="ListParagraph"/>
-        <w:numPr>
-          <w:ilvl w:val="0"/>
-          <w:numId w:val="21"/>
-        </w:numPr>
-        <w:rPr>
-          <w:sz w:val="24"/>
-          <w:szCs w:val="24"/>
-        </w:rPr>
-      </w:pPr>
-      <w:r>
-        <w:rPr>
-          <w:sz w:val="24"/>
-          <w:szCs w:val="24"/>
-        </w:rPr>
         <w:t>Miriam Georgieva 10G - Scrum Trainer - MKGeorgieva19@codingburgas.bg</w:t>
       </w:r>
     </w:p>
@@ -1259,23 +1401,63 @@
           <w:sz w:val="24"/>
           <w:szCs w:val="24"/>
         </w:rPr>
-        <w:t xml:space="preserve">The first stage we had to go through was making our team according to the given team making criterea. After forming our team, which took us roughly around a week, we held our first meeting. There we choose our </w:t>
-      </w:r>
-      <w:proofErr w:type="gramStart"/>
+        <w:t>The first stage we had to go through was making our team according to the given team making criter</w:t>
+      </w:r>
       <w:r>
         <w:rPr>
           <w:sz w:val="24"/>
           <w:szCs w:val="24"/>
         </w:rPr>
-        <w:t>team</w:t>
-      </w:r>
-      <w:proofErr w:type="gramEnd"/>
+        <w:t>i</w:t>
+      </w:r>
       <w:r>
         <w:rPr>
           <w:sz w:val="24"/>
           <w:szCs w:val="24"/>
         </w:rPr>
-        <w:t xml:space="preserve"> name and gave eachother diffrerent roles and their according tasks.</w:t>
+        <w:t xml:space="preserve">a. After forming our team, which took us roughly around a week, we held our first meeting. There we choose our </w:t>
+      </w:r>
+      <w:r>
+        <w:rPr>
+          <w:sz w:val="24"/>
+          <w:szCs w:val="24"/>
+        </w:rPr>
+        <w:t>team’s</w:t>
+      </w:r>
+      <w:r>
+        <w:rPr>
+          <w:sz w:val="24"/>
+          <w:szCs w:val="24"/>
+        </w:rPr>
+        <w:t xml:space="preserve"> name and gave each</w:t>
+      </w:r>
+      <w:r>
+        <w:rPr>
+          <w:sz w:val="24"/>
+          <w:szCs w:val="24"/>
+        </w:rPr>
+        <w:t xml:space="preserve"> </w:t>
+      </w:r>
+      <w:r>
+        <w:rPr>
+          <w:sz w:val="24"/>
+          <w:szCs w:val="24"/>
+        </w:rPr>
+        <w:t>other diff</w:t>
+      </w:r>
+      <w:r>
+        <w:rPr>
+          <w:sz w:val="24"/>
+          <w:szCs w:val="24"/>
+        </w:rPr>
+        <w:t>e</w:t>
+      </w:r>
+      <w:r>
+        <w:rPr>
+          <w:sz w:val="24"/>
+          <w:szCs w:val="24"/>
+        </w:rPr>
+        <w:t>rent roles and their according tasks.</w:t>
       </w:r>
     </w:p>
     <w:p>
@@ -1297,15 +1479,13 @@
         </w:rPr>
         <w:t xml:space="preserve">The second stage was working on our given tasks. This being the most difficult stage was also the most time-consuming. Fortunately, we did not have many problems and in the </w:t>
       </w:r>
-      <w:proofErr w:type="gramStart"/>
       <w:r>
         <w:rPr>
           <w:sz w:val="24"/>
           <w:szCs w:val="24"/>
         </w:rPr>
-        <w:t>end</w:t>
-      </w:r>
-      <w:proofErr w:type="gramEnd"/>
+        <w:t>end,</w:t>
+      </w:r>
       <w:r>
         <w:rPr>
           <w:sz w:val="24"/>
@@ -1512,7 +1692,13 @@
     <w:p/>
     <w:p>
       <w:r>
-        <w:t>If the Play option is choosen you get sent to a second menu where you can choose the maze difficulty.</w:t>
+        <w:t xml:space="preserve">If the Play option is </w:t>
+      </w:r>
+      <w:r>
+        <w:t>chosen</w:t>
+      </w:r>
+      <w:r>
+        <w:t xml:space="preserve"> you get sent to a second menu where you can choose the maze difficulty.</w:t>
       </w:r>
     </w:p>
     <w:p/>
@@ -1574,7 +1760,13 @@
     <w:p>
       <w:r>
         <w:lastRenderedPageBreak/>
-        <w:t>Depending on the choosen difficulty you get sent to a maze which should look something like this:</w:t>
+        <w:t xml:space="preserve">Depending on the </w:t>
+      </w:r>
+      <w:r>
+        <w:t>chosen</w:t>
+      </w:r>
+      <w:r>
+        <w:t xml:space="preserve"> difficulty you get sent to a maze which should look something like this:</w:t>
       </w:r>
     </w:p>
     <w:p/>
@@ -1646,31 +1838,18 @@
       <w:r>
         <w:t xml:space="preserve">When completing the </w:t>
       </w:r>
-      <w:proofErr w:type="gramStart"/>
-      <w:r>
-        <w:t>maze</w:t>
-      </w:r>
-      <w:proofErr w:type="gramEnd"/>
+      <w:r>
+        <w:t>maze,</w:t>
+      </w:r>
       <w:r>
         <w:t xml:space="preserve"> you get asked if you want to get sent back to the main menu or fully exit the program. By pressing “Enter” you return and by pressing “ESC” you exit the game.</w:t>
       </w:r>
     </w:p>
     <w:p>
       <w:r>
-        <w:t xml:space="preserve">Back at the main menu the three options </w:t>
-      </w:r>
-      <w:proofErr w:type="gramStart"/>
-      <w:r>
-        <w:t>left</w:t>
-      </w:r>
-      <w:proofErr w:type="gramEnd"/>
-      <w:r>
-        <w:t xml:space="preserve"> are “Rules” which shows you a page explaining the rules of the game, “Team” which provides you with information about who we are and “Exit” which exits the program.</w:t>
+        <w:t>Back at the main menu the three options left are “Rules” which shows you a page explaining the rules of the game, “Team” which provides you with information about who we are and “Exit” which exits the program.</w:t>
       </w:r>
     </w:p>
-    <w:p/>
-    <w:p/>
-    <w:p/>
     <w:p/>
     <w:p/>
     <w:p>
@@ -1704,6 +1883,7 @@
       <w:tr>
         <w:trPr>
           <w:cnfStyle w:val="100000000000" w:firstRow="1" w:lastRow="0" w:firstColumn="0" w:lastColumn="0" w:oddVBand="0" w:evenVBand="0" w:oddHBand="0" w:evenHBand="0" w:firstRowFirstColumn="0" w:firstRowLastColumn="0" w:lastRowFirstColumn="0" w:lastRowLastColumn="0"/>
+          <w:trHeight w:val="575"/>
         </w:trPr>
         <w:tc>
           <w:tcPr>
@@ -1750,6 +1930,7 @@
           </w:tcPr>
           <w:p>
             <w:pPr>
+              <w:jc w:val="center"/>
               <w:cnfStyle w:val="100000000000" w:firstRow="1" w:lastRow="0" w:firstColumn="0" w:lastColumn="0" w:oddVBand="0" w:evenVBand="0" w:oddHBand="0" w:evenHBand="0" w:firstRowFirstColumn="0" w:firstRowLastColumn="0" w:lastRowFirstColumn="0" w:lastRowLastColumn="0"/>
               <w:rPr>
                 <w:b w:val="0"/>
@@ -2104,7 +2285,13 @@
               <w:cnfStyle w:val="000000100000" w:firstRow="0" w:lastRow="0" w:firstColumn="0" w:lastColumn="0" w:oddVBand="0" w:evenVBand="0" w:oddHBand="1" w:evenHBand="0" w:firstRowFirstColumn="0" w:firstRowLastColumn="0" w:lastRowFirstColumn="0" w:lastRowLastColumn="0"/>
             </w:pPr>
             <w:r>
-              <w:t>Returns the number of maze rows acording to the difficulty.</w:t>
+              <w:t xml:space="preserve">Returns the number of maze rows </w:t>
+            </w:r>
+            <w:r>
+              <w:t>according</w:t>
+            </w:r>
+            <w:r>
+              <w:t xml:space="preserve"> to the difficulty.</w:t>
             </w:r>
           </w:p>
         </w:tc>
@@ -2153,15 +2340,19 @@
               <w:cnfStyle w:val="000000000000" w:firstRow="0" w:lastRow="0" w:firstColumn="0" w:lastColumn="0" w:oddVBand="0" w:evenVBand="0" w:oddHBand="0" w:evenHBand="0" w:firstRowFirstColumn="0" w:firstRowLastColumn="0" w:lastRowFirstColumn="0" w:lastRowLastColumn="0"/>
             </w:pPr>
             <w:r>
-              <w:t xml:space="preserve">Returns the number of </w:t>
-            </w:r>
-            <w:proofErr w:type="gramStart"/>
-            <w:r>
-              <w:t>maze</w:t>
-            </w:r>
-            <w:proofErr w:type="gramEnd"/>
-            <w:r>
-              <w:t xml:space="preserve"> coloums acording to the difficulty.</w:t>
+              <w:t xml:space="preserve">Returns the number of maze </w:t>
+            </w:r>
+            <w:r>
+              <w:t>columns</w:t>
+            </w:r>
+            <w:r>
+              <w:t xml:space="preserve"> </w:t>
+            </w:r>
+            <w:r>
+              <w:t>according</w:t>
+            </w:r>
+            <w:r>
+              <w:t xml:space="preserve"> to the difficulty.</w:t>
             </w:r>
           </w:p>
         </w:tc>
@@ -2525,51 +2716,87 @@
       </w:r>
       <w:bookmarkEnd w:id="12"/>
     </w:p>
-    <w:p/>
     <w:p>
+      <w:r>
+        <w:rPr>
+          <w:noProof/>
+        </w:rPr>
+        <w:drawing>
+          <wp:inline distT="0" distB="0" distL="0" distR="0" wp14:anchorId="1D01819A" wp14:editId="261A08A8">
+            <wp:extent cx="5410200" cy="5800725"/>
+            <wp:effectExtent l="0" t="0" r="0" b="9525"/>
+            <wp:docPr id="2" name="Picture 2"/>
+            <wp:cNvGraphicFramePr>
+              <a:graphicFrameLocks xmlns:a="http://schemas.openxmlformats.org/drawingml/2006/main" noChangeAspect="1"/>
+            </wp:cNvGraphicFramePr>
+            <a:graphic xmlns:a="http://schemas.openxmlformats.org/drawingml/2006/main">
+              <a:graphicData uri="http://schemas.openxmlformats.org/drawingml/2006/picture">
+                <pic:pic xmlns:pic="http://schemas.openxmlformats.org/drawingml/2006/picture">
+                  <pic:nvPicPr>
+                    <pic:cNvPr id="0" name="Picture 1"/>
+                    <pic:cNvPicPr>
+                      <a:picLocks noChangeAspect="1" noChangeArrowheads="1"/>
+                    </pic:cNvPicPr>
+                  </pic:nvPicPr>
+                  <pic:blipFill>
+                    <a:blip r:embed="rId12">
+                      <a:extLst>
+                        <a:ext uri="{28A0092B-C50C-407E-A947-70E740481C1C}">
+                          <a14:useLocalDpi xmlns:a14="http://schemas.microsoft.com/office/drawing/2010/main" val="0"/>
+                        </a:ext>
+                      </a:extLst>
+                    </a:blip>
+                    <a:srcRect/>
+                    <a:stretch>
+                      <a:fillRect/>
+                    </a:stretch>
+                  </pic:blipFill>
+                  <pic:spPr bwMode="auto">
+                    <a:xfrm>
+                      <a:off x="0" y="0"/>
+                      <a:ext cx="5410200" cy="5800725"/>
+                    </a:xfrm>
+                    <a:prstGeom prst="rect">
+                      <a:avLst/>
+                    </a:prstGeom>
+                    <a:noFill/>
+                    <a:ln>
+                      <a:noFill/>
+                    </a:ln>
+                  </pic:spPr>
+                </pic:pic>
+              </a:graphicData>
+            </a:graphic>
+          </wp:inline>
+        </w:drawing>
+      </w:r>
+    </w:p>
+    <w:p>
       <w:pPr>
         <w:pStyle w:val="Heading1"/>
       </w:pPr>
       <w:bookmarkStart w:id="13" w:name="_Toc87113156"/>
       <w:r>
-        <w:t>6</w:t>
-      </w:r>
-      <w:r>
-        <w:t xml:space="preserve">. </w:t>
-      </w:r>
-      <w:r>
-        <w:t>Future Ideas</w:t>
+        <w:t>6. Future Ideas</w:t>
       </w:r>
       <w:bookmarkEnd w:id="13"/>
     </w:p>
     <w:p>
       <w:r>
-        <w:t xml:space="preserve">For the future when we have more knowledge </w:t>
-      </w:r>
-      <w:proofErr w:type="gramStart"/>
-      <w:r>
-        <w:t>in the area of</w:t>
-      </w:r>
-      <w:proofErr w:type="gramEnd"/>
-      <w:r>
-        <w:t xml:space="preserve"> programming there are a few things that we would like to change. The first one would have to be the creation of the maze. </w:t>
+        <w:t xml:space="preserve">For the future when we have more knowledge in the area of programming there are a few things that we would like to change. The first one would have to be the creation of the maze. </w:t>
       </w:r>
       <w:r>
         <w:t xml:space="preserve">For </w:t>
       </w:r>
-      <w:proofErr w:type="gramStart"/>
-      <w:r>
-        <w:t>now</w:t>
-      </w:r>
-      <w:proofErr w:type="gramEnd"/>
+      <w:r>
+        <w:t>now,</w:t>
+      </w:r>
       <w:r>
         <w:t xml:space="preserve"> we only have 3 mazes which you can escape that do not change. If we have the </w:t>
       </w:r>
-      <w:proofErr w:type="gramStart"/>
-      <w:r>
-        <w:t>chance</w:t>
-      </w:r>
-      <w:proofErr w:type="gramEnd"/>
+      <w:r>
+        <w:t>chance,</w:t>
+      </w:r>
       <w:r>
         <w:t xml:space="preserve"> we would like a feature in the future that would generate random mazes</w:t>
       </w:r>
@@ -2577,17 +2804,14 @@
         <w:t xml:space="preserve">, so that players get a better experience from our game. Another additional change that we would make is adding colors to the design and </w:t>
       </w:r>
       <w:r>
-        <w:t>potentially</w:t>
-      </w:r>
-      <w:r>
-        <w:t xml:space="preserve"> </w:t>
+        <w:t xml:space="preserve">potentially </w:t>
       </w:r>
       <w:r>
         <w:t>making it better.</w:t>
       </w:r>
     </w:p>
     <w:sectPr>
-      <w:footerReference w:type="default" r:id="rId12"/>
+      <w:footerReference w:type="default" r:id="rId13"/>
       <w:pgSz w:w="12240" w:h="15840"/>
       <w:pgMar w:top="1728" w:right="1800" w:bottom="1440" w:left="1800" w:header="720" w:footer="720" w:gutter="0"/>
       <w:pgNumType w:start="0"/>

</xml_diff>